<commit_message>
Ajustes do manual de instalação e adição dos diagramas de sequência
</commit_message>
<xml_diff>
--- a/Documentos/Manual de Usuário.docx
+++ b/Documentos/Manual de Usuário.docx
@@ -149,6 +149,36 @@
     </w:p>
     <w:p>
       <w:pPr>
+        <w:spacing w:after="240" w:before="240" w:lineRule="auto"/>
+        <w:jc w:val="both"/>
+        <w:rPr/>
+      </w:pPr>
+      <w:r>
+        <w:rPr>
+          <w:rtl w:val="0"/>
+        </w:rPr>
+      </w:r>
+    </w:p>
+    <w:p>
+      <w:pPr>
+        <w:spacing w:after="240" w:before="240" w:lineRule="auto"/>
+        <w:jc w:val="center"/>
+        <w:rPr>
+          <w:sz w:val="20"/>
+          <w:szCs w:val="20"/>
+        </w:rPr>
+      </w:pPr>
+      <w:r>
+        <w:rPr>
+          <w:sz w:val="20"/>
+          <w:szCs w:val="20"/>
+          <w:rtl w:val="0"/>
+        </w:rPr>
+        <w:t xml:space="preserve">Figura 1- Tela de Login</w:t>
+      </w:r>
+    </w:p>
+    <w:p>
+      <w:pPr>
         <w:spacing w:after="240" w:before="240" w:line="276" w:lineRule="auto"/>
         <w:jc w:val="center"/>
         <w:rPr/>
@@ -159,12 +189,12 @@
           <wp:inline distB="114300" distT="114300" distL="114300" distR="114300">
             <wp:extent cx="4482450" cy="2520000"/>
             <wp:effectExtent b="12700" l="12700" r="12700" t="12700"/>
-            <wp:docPr id="12" name="image7.png"/>
+            <wp:docPr id="12" name="image10.png"/>
             <a:graphic>
               <a:graphicData uri="http://schemas.openxmlformats.org/drawingml/2006/picture">
                 <pic:pic>
                   <pic:nvPicPr>
-                    <pic:cNvPr id="0" name="image7.png"/>
+                    <pic:cNvPr id="0" name="image10.png"/>
                     <pic:cNvPicPr preferRelativeResize="0"/>
                   </pic:nvPicPr>
                   <pic:blipFill>
@@ -239,6 +269,26 @@
     </w:p>
     <w:p>
       <w:pPr>
+        <w:spacing w:after="240" w:before="240" w:lineRule="auto"/>
+        <w:jc w:val="center"/>
+        <w:rPr/>
+      </w:pPr>
+      <w:r>
+        <w:rPr>
+          <w:sz w:val="20"/>
+          <w:szCs w:val="20"/>
+          <w:rtl w:val="0"/>
+        </w:rPr>
+        <w:t xml:space="preserve">Figura 2- Tela de Cadastro</w:t>
+      </w:r>
+      <w:r>
+        <w:rPr>
+          <w:rtl w:val="0"/>
+        </w:rPr>
+      </w:r>
+    </w:p>
+    <w:p>
+      <w:pPr>
         <w:spacing w:after="240" w:before="240" w:line="276" w:lineRule="auto"/>
         <w:jc w:val="center"/>
         <w:rPr/>
@@ -249,12 +299,12 @@
           <wp:inline distB="114300" distT="114300" distL="114300" distR="114300">
             <wp:extent cx="4476150" cy="2520000"/>
             <wp:effectExtent b="12700" l="12700" r="12700" t="12700"/>
-            <wp:docPr id="18" name="image18.png"/>
+            <wp:docPr id="18" name="image4.png"/>
             <a:graphic>
               <a:graphicData uri="http://schemas.openxmlformats.org/drawingml/2006/picture">
                 <pic:pic>
                   <pic:nvPicPr>
-                    <pic:cNvPr id="0" name="image18.png"/>
+                    <pic:cNvPr id="0" name="image4.png"/>
                     <pic:cNvPicPr preferRelativeResize="0"/>
                   </pic:nvPicPr>
                   <pic:blipFill>
@@ -354,6 +404,26 @@
     </w:p>
     <w:p>
       <w:pPr>
+        <w:spacing w:after="240" w:before="240" w:lineRule="auto"/>
+        <w:jc w:val="center"/>
+        <w:rPr/>
+      </w:pPr>
+      <w:r>
+        <w:rPr>
+          <w:sz w:val="20"/>
+          <w:szCs w:val="20"/>
+          <w:rtl w:val="0"/>
+        </w:rPr>
+        <w:t xml:space="preserve">Figura 3- Tela do Menu</w:t>
+      </w:r>
+      <w:r>
+        <w:rPr>
+          <w:rtl w:val="0"/>
+        </w:rPr>
+      </w:r>
+    </w:p>
+    <w:p>
+      <w:pPr>
         <w:spacing w:after="240" w:before="240" w:line="276" w:lineRule="auto"/>
         <w:jc w:val="center"/>
         <w:rPr/>
@@ -364,12 +434,12 @@
           <wp:inline distB="114300" distT="114300" distL="114300" distR="114300">
             <wp:extent cx="4476150" cy="2520000"/>
             <wp:effectExtent b="12700" l="12700" r="12700" t="12700"/>
-            <wp:docPr id="11" name="image12.png"/>
+            <wp:docPr id="11" name="image7.png"/>
             <a:graphic>
               <a:graphicData uri="http://schemas.openxmlformats.org/drawingml/2006/picture">
                 <pic:pic>
                   <pic:nvPicPr>
-                    <pic:cNvPr id="0" name="image12.png"/>
+                    <pic:cNvPr id="0" name="image7.png"/>
                     <pic:cNvPicPr preferRelativeResize="0"/>
                   </pic:nvPicPr>
                   <pic:blipFill>
@@ -619,6 +689,26 @@
     </w:p>
     <w:p>
       <w:pPr>
+        <w:spacing w:after="240" w:before="240" w:lineRule="auto"/>
+        <w:jc w:val="center"/>
+        <w:rPr/>
+      </w:pPr>
+      <w:r>
+        <w:rPr>
+          <w:sz w:val="20"/>
+          <w:szCs w:val="20"/>
+          <w:rtl w:val="0"/>
+        </w:rPr>
+        <w:t xml:space="preserve">Figura 4- Tela de Adicionar Imóvel</w:t>
+      </w:r>
+      <w:r>
+        <w:rPr>
+          <w:rtl w:val="0"/>
+        </w:rPr>
+      </w:r>
+    </w:p>
+    <w:p>
+      <w:pPr>
         <w:spacing w:after="240" w:before="240" w:line="276" w:lineRule="auto"/>
         <w:jc w:val="center"/>
         <w:rPr/>
@@ -629,12 +719,12 @@
           <wp:inline distB="114300" distT="114300" distL="114300" distR="114300">
             <wp:extent cx="4476150" cy="2520000"/>
             <wp:effectExtent b="12700" l="12700" r="12700" t="12700"/>
-            <wp:docPr id="8" name="image11.png"/>
+            <wp:docPr id="8" name="image12.png"/>
             <a:graphic>
               <a:graphicData uri="http://schemas.openxmlformats.org/drawingml/2006/picture">
                 <pic:pic>
                   <pic:nvPicPr>
-                    <pic:cNvPr id="0" name="image11.png"/>
+                    <pic:cNvPr id="0" name="image12.png"/>
                     <pic:cNvPicPr preferRelativeResize="0"/>
                   </pic:nvPicPr>
                   <pic:blipFill>
@@ -705,6 +795,74 @@
           <w:rtl w:val="0"/>
         </w:rPr>
         <w:t xml:space="preserve">Nessa tela o usuário terá acesso às informações de um imóvel que já está cadastrado no sistema:</w:t>
+      </w:r>
+    </w:p>
+    <w:p>
+      <w:pPr>
+        <w:spacing w:after="240" w:before="240" w:line="276" w:lineRule="auto"/>
+        <w:jc w:val="both"/>
+        <w:rPr/>
+      </w:pPr>
+      <w:r>
+        <w:rPr>
+          <w:rtl w:val="0"/>
+        </w:rPr>
+      </w:r>
+    </w:p>
+    <w:p>
+      <w:pPr>
+        <w:spacing w:after="240" w:before="240" w:line="276" w:lineRule="auto"/>
+        <w:jc w:val="both"/>
+        <w:rPr/>
+      </w:pPr>
+      <w:r>
+        <w:rPr>
+          <w:rtl w:val="0"/>
+        </w:rPr>
+      </w:r>
+    </w:p>
+    <w:p>
+      <w:pPr>
+        <w:spacing w:after="240" w:before="240" w:line="276" w:lineRule="auto"/>
+        <w:jc w:val="both"/>
+        <w:rPr/>
+      </w:pPr>
+      <w:r>
+        <w:rPr>
+          <w:rtl w:val="0"/>
+        </w:rPr>
+      </w:r>
+    </w:p>
+    <w:p>
+      <w:pPr>
+        <w:spacing w:after="240" w:before="240" w:line="276" w:lineRule="auto"/>
+        <w:jc w:val="both"/>
+        <w:rPr/>
+      </w:pPr>
+      <w:r>
+        <w:rPr>
+          <w:rtl w:val="0"/>
+        </w:rPr>
+      </w:r>
+    </w:p>
+    <w:p>
+      <w:pPr>
+        <w:spacing w:after="240" w:before="240" w:lineRule="auto"/>
+        <w:jc w:val="center"/>
+        <w:rPr/>
+      </w:pPr>
+      <w:r>
+        <w:rPr>
+          <w:sz w:val="20"/>
+          <w:szCs w:val="20"/>
+          <w:rtl w:val="0"/>
+        </w:rPr>
+        <w:t xml:space="preserve">Figura 5- Tela de Visualização do Imóvel</w:t>
+      </w:r>
+      <w:r>
+        <w:rPr>
+          <w:rtl w:val="0"/>
+        </w:rPr>
       </w:r>
     </w:p>
     <w:p>
@@ -774,6 +932,26 @@
     </w:p>
     <w:p>
       <w:pPr>
+        <w:spacing w:after="240" w:before="240" w:lineRule="auto"/>
+        <w:jc w:val="center"/>
+        <w:rPr/>
+      </w:pPr>
+      <w:r>
+        <w:rPr>
+          <w:sz w:val="20"/>
+          <w:szCs w:val="20"/>
+          <w:rtl w:val="0"/>
+        </w:rPr>
+        <w:t xml:space="preserve">Figura 6- Tela de Visualização do Imóvel Inserindo Data</w:t>
+      </w:r>
+      <w:r>
+        <w:rPr>
+          <w:rtl w:val="0"/>
+        </w:rPr>
+      </w:r>
+    </w:p>
+    <w:p>
+      <w:pPr>
         <w:spacing w:after="240" w:before="240" w:line="276" w:lineRule="auto"/>
         <w:jc w:val="center"/>
         <w:rPr/>
@@ -784,12 +962,12 @@
           <wp:inline distB="0" distT="0" distL="0" distR="0">
             <wp:extent cx="4482482" cy="2520000"/>
             <wp:effectExtent b="12700" l="12700" r="12700" t="12700"/>
-            <wp:docPr id="10" name="image15.png"/>
+            <wp:docPr id="10" name="image14.png"/>
             <a:graphic>
               <a:graphicData uri="http://schemas.openxmlformats.org/drawingml/2006/picture">
                 <pic:pic>
                   <pic:nvPicPr>
-                    <pic:cNvPr id="0" name="image15.png"/>
+                    <pic:cNvPr id="0" name="image14.png"/>
                     <pic:cNvPicPr preferRelativeResize="0"/>
                   </pic:nvPicPr>
                   <pic:blipFill>
@@ -883,6 +1061,38 @@
     <w:p>
       <w:pPr>
         <w:spacing w:after="240" w:before="240" w:line="276" w:lineRule="auto"/>
+        <w:jc w:val="both"/>
+        <w:rPr/>
+      </w:pPr>
+      <w:r>
+        <w:rPr>
+          <w:rtl w:val="0"/>
+        </w:rPr>
+      </w:r>
+    </w:p>
+    <w:p>
+      <w:pPr>
+        <w:spacing w:after="240" w:before="240" w:lineRule="auto"/>
+        <w:jc w:val="center"/>
+        <w:rPr/>
+      </w:pPr>
+      <w:r>
+        <w:rPr>
+          <w:sz w:val="20"/>
+          <w:szCs w:val="20"/>
+          <w:rtl w:val="0"/>
+        </w:rPr>
+        <w:t xml:space="preserve">Figura 7- Tela de Vistoria Agendada</w:t>
+      </w:r>
+      <w:r>
+        <w:rPr>
+          <w:rtl w:val="0"/>
+        </w:rPr>
+      </w:r>
+    </w:p>
+    <w:p>
+      <w:pPr>
+        <w:spacing w:after="240" w:before="240" w:line="276" w:lineRule="auto"/>
         <w:jc w:val="center"/>
         <w:rPr/>
       </w:pPr>
@@ -892,12 +1102,12 @@
           <wp:inline distB="0" distT="0" distL="0" distR="0">
             <wp:extent cx="4482482" cy="2520000"/>
             <wp:effectExtent b="12700" l="12700" r="12700" t="12700"/>
-            <wp:docPr id="16" name="image13.png"/>
+            <wp:docPr id="16" name="image2.png"/>
             <a:graphic>
               <a:graphicData uri="http://schemas.openxmlformats.org/drawingml/2006/picture">
                 <pic:pic>
                   <pic:nvPicPr>
-                    <pic:cNvPr id="0" name="image13.png"/>
+                    <pic:cNvPr id="0" name="image2.png"/>
                     <pic:cNvPicPr preferRelativeResize="0"/>
                   </pic:nvPicPr>
                   <pic:blipFill>
@@ -970,6 +1180,26 @@
     </w:p>
     <w:p>
       <w:pPr>
+        <w:spacing w:after="240" w:before="240" w:lineRule="auto"/>
+        <w:jc w:val="center"/>
+        <w:rPr/>
+      </w:pPr>
+      <w:r>
+        <w:rPr>
+          <w:sz w:val="20"/>
+          <w:szCs w:val="20"/>
+          <w:rtl w:val="0"/>
+        </w:rPr>
+        <w:t xml:space="preserve">Figura 8- Tela de Confirmação de Reagendamento de Vistoria</w:t>
+      </w:r>
+      <w:r>
+        <w:rPr>
+          <w:rtl w:val="0"/>
+        </w:rPr>
+      </w:r>
+    </w:p>
+    <w:p>
+      <w:pPr>
         <w:spacing w:after="240" w:before="240" w:line="276" w:lineRule="auto"/>
         <w:jc w:val="center"/>
         <w:rPr/>
@@ -980,12 +1210,12 @@
           <wp:inline distB="0" distT="0" distL="0" distR="0">
             <wp:extent cx="4482482" cy="2520000"/>
             <wp:effectExtent b="12700" l="12700" r="12700" t="12700"/>
-            <wp:docPr id="17" name="image10.png"/>
+            <wp:docPr id="17" name="image8.png"/>
             <a:graphic>
               <a:graphicData uri="http://schemas.openxmlformats.org/drawingml/2006/picture">
                 <pic:pic>
                   <pic:nvPicPr>
-                    <pic:cNvPr id="0" name="image10.png"/>
+                    <pic:cNvPr id="0" name="image8.png"/>
                     <pic:cNvPicPr preferRelativeResize="0"/>
                   </pic:nvPicPr>
                   <pic:blipFill>
@@ -1039,17 +1269,85 @@
         <w:rPr/>
       </w:pPr>
       <w:r>
+        <w:rPr>
+          <w:rtl w:val="0"/>
+        </w:rPr>
+      </w:r>
+    </w:p>
+    <w:p>
+      <w:pPr>
+        <w:spacing w:after="240" w:before="240" w:line="276" w:lineRule="auto"/>
+        <w:jc w:val="center"/>
+        <w:rPr/>
+      </w:pPr>
+      <w:r>
+        <w:rPr>
+          <w:rtl w:val="0"/>
+        </w:rPr>
+      </w:r>
+    </w:p>
+    <w:p>
+      <w:pPr>
+        <w:spacing w:after="240" w:before="240" w:line="276" w:lineRule="auto"/>
+        <w:jc w:val="center"/>
+        <w:rPr/>
+      </w:pPr>
+      <w:r>
+        <w:rPr>
+          <w:rtl w:val="0"/>
+        </w:rPr>
+      </w:r>
+    </w:p>
+    <w:p>
+      <w:pPr>
+        <w:spacing w:after="240" w:before="240" w:line="276" w:lineRule="auto"/>
+        <w:jc w:val="center"/>
+        <w:rPr/>
+      </w:pPr>
+      <w:r>
+        <w:rPr>
+          <w:rtl w:val="0"/>
+        </w:rPr>
+      </w:r>
+    </w:p>
+    <w:p>
+      <w:pPr>
+        <w:spacing w:after="240" w:before="240" w:lineRule="auto"/>
+        <w:jc w:val="center"/>
+        <w:rPr/>
+      </w:pPr>
+      <w:r>
+        <w:rPr>
+          <w:sz w:val="20"/>
+          <w:szCs w:val="20"/>
+          <w:rtl w:val="0"/>
+        </w:rPr>
+        <w:t xml:space="preserve">Figura 9- Tela de Confirmação de Realização de Vistoria</w:t>
+      </w:r>
+      <w:r>
+        <w:rPr>
+          <w:rtl w:val="0"/>
+        </w:rPr>
+      </w:r>
+    </w:p>
+    <w:p>
+      <w:pPr>
+        <w:spacing w:after="240" w:before="240" w:line="276" w:lineRule="auto"/>
+        <w:jc w:val="center"/>
+        <w:rPr/>
+      </w:pPr>
+      <w:r>
         <w:rPr/>
         <w:drawing>
           <wp:inline distB="0" distT="0" distL="0" distR="0">
             <wp:extent cx="4482482" cy="2520000"/>
             <wp:effectExtent b="12700" l="12700" r="12700" t="12700"/>
-            <wp:docPr id="14" name="image6.png"/>
+            <wp:docPr id="14" name="image3.png"/>
             <a:graphic>
               <a:graphicData uri="http://schemas.openxmlformats.org/drawingml/2006/picture">
                 <pic:pic>
                   <pic:nvPicPr>
-                    <pic:cNvPr id="0" name="image6.png"/>
+                    <pic:cNvPr id="0" name="image3.png"/>
                     <pic:cNvPicPr preferRelativeResize="0"/>
                   </pic:nvPicPr>
                   <pic:blipFill>
@@ -1136,6 +1434,26 @@
     </w:p>
     <w:p>
       <w:pPr>
+        <w:spacing w:after="240" w:before="240" w:lineRule="auto"/>
+        <w:jc w:val="center"/>
+        <w:rPr/>
+      </w:pPr>
+      <w:r>
+        <w:rPr>
+          <w:sz w:val="20"/>
+          <w:szCs w:val="20"/>
+          <w:rtl w:val="0"/>
+        </w:rPr>
+        <w:t xml:space="preserve">Figura 10- Tela de Vistoria do Imóvel</w:t>
+      </w:r>
+      <w:r>
+        <w:rPr>
+          <w:rtl w:val="0"/>
+        </w:rPr>
+      </w:r>
+    </w:p>
+    <w:p>
+      <w:pPr>
         <w:spacing w:after="240" w:before="240" w:line="276" w:lineRule="auto"/>
         <w:jc w:val="center"/>
         <w:rPr/>
@@ -1146,12 +1464,12 @@
           <wp:inline distB="0" distT="0" distL="0" distR="0">
             <wp:extent cx="4482482" cy="2520000"/>
             <wp:effectExtent b="12700" l="12700" r="12700" t="12700"/>
-            <wp:docPr id="5" name="image1.png"/>
+            <wp:docPr id="5" name="image18.png"/>
             <a:graphic>
               <a:graphicData uri="http://schemas.openxmlformats.org/drawingml/2006/picture">
                 <pic:pic>
                   <pic:nvPicPr>
-                    <pic:cNvPr id="0" name="image1.png"/>
+                    <pic:cNvPr id="0" name="image18.png"/>
                     <pic:cNvPicPr preferRelativeResize="0"/>
                   </pic:nvPicPr>
                   <pic:blipFill>
@@ -1213,6 +1531,37 @@
     <w:p>
       <w:pPr>
         <w:spacing w:after="240" w:before="240" w:line="276" w:lineRule="auto"/>
+        <w:rPr/>
+      </w:pPr>
+      <w:r>
+        <w:rPr>
+          <w:rtl w:val="0"/>
+        </w:rPr>
+      </w:r>
+    </w:p>
+    <w:p>
+      <w:pPr>
+        <w:spacing w:after="240" w:before="240" w:lineRule="auto"/>
+        <w:jc w:val="center"/>
+        <w:rPr/>
+      </w:pPr>
+      <w:r>
+        <w:rPr>
+          <w:sz w:val="20"/>
+          <w:szCs w:val="20"/>
+          <w:rtl w:val="0"/>
+        </w:rPr>
+        <w:t xml:space="preserve">Figura 11- Tela de Confirmação de Finalização de Vistoria</w:t>
+      </w:r>
+      <w:r>
+        <w:rPr>
+          <w:rtl w:val="0"/>
+        </w:rPr>
+      </w:r>
+    </w:p>
+    <w:p>
+      <w:pPr>
+        <w:spacing w:after="240" w:before="240" w:line="276" w:lineRule="auto"/>
         <w:jc w:val="center"/>
         <w:rPr/>
       </w:pPr>
@@ -1222,12 +1571,12 @@
           <wp:inline distB="0" distT="0" distL="0" distR="0">
             <wp:extent cx="4482482" cy="2520000"/>
             <wp:effectExtent b="12700" l="12700" r="12700" t="12700"/>
-            <wp:docPr id="6" name="image5.png"/>
+            <wp:docPr id="6" name="image9.png"/>
             <a:graphic>
               <a:graphicData uri="http://schemas.openxmlformats.org/drawingml/2006/picture">
                 <pic:pic>
                   <pic:nvPicPr>
-                    <pic:cNvPr id="0" name="image5.png"/>
+                    <pic:cNvPr id="0" name="image9.png"/>
                     <pic:cNvPicPr preferRelativeResize="0"/>
                   </pic:nvPicPr>
                   <pic:blipFill>
@@ -1302,6 +1651,26 @@
     </w:p>
     <w:p>
       <w:pPr>
+        <w:spacing w:after="240" w:before="240" w:lineRule="auto"/>
+        <w:jc w:val="center"/>
+        <w:rPr/>
+      </w:pPr>
+      <w:r>
+        <w:rPr>
+          <w:sz w:val="20"/>
+          <w:szCs w:val="20"/>
+          <w:rtl w:val="0"/>
+        </w:rPr>
+        <w:t xml:space="preserve">Figura 12- Tela de Vistoria Finalizada</w:t>
+      </w:r>
+      <w:r>
+        <w:rPr>
+          <w:rtl w:val="0"/>
+        </w:rPr>
+      </w:r>
+    </w:p>
+    <w:p>
+      <w:pPr>
         <w:spacing w:after="240" w:before="240" w:line="276" w:lineRule="auto"/>
         <w:jc w:val="center"/>
         <w:rPr/>
@@ -1312,12 +1681,12 @@
           <wp:inline distB="0" distT="0" distL="0" distR="0">
             <wp:extent cx="4482482" cy="2520000"/>
             <wp:effectExtent b="12700" l="12700" r="12700" t="12700"/>
-            <wp:docPr id="13" name="image8.png"/>
+            <wp:docPr id="13" name="image11.png"/>
             <a:graphic>
               <a:graphicData uri="http://schemas.openxmlformats.org/drawingml/2006/picture">
                 <pic:pic>
                   <pic:nvPicPr>
-                    <pic:cNvPr id="0" name="image8.png"/>
+                    <pic:cNvPr id="0" name="image11.png"/>
                     <pic:cNvPicPr preferRelativeResize="0"/>
                   </pic:nvPicPr>
                   <pic:blipFill>
@@ -1404,9 +1773,18 @@
     </w:p>
     <w:p>
       <w:pPr>
-        <w:spacing w:after="240" w:before="240" w:line="276" w:lineRule="auto"/>
-        <w:rPr/>
-      </w:pPr>
+        <w:spacing w:after="240" w:before="240" w:lineRule="auto"/>
+        <w:jc w:val="center"/>
+        <w:rPr/>
+      </w:pPr>
+      <w:r>
+        <w:rPr>
+          <w:sz w:val="20"/>
+          <w:szCs w:val="20"/>
+          <w:rtl w:val="0"/>
+        </w:rPr>
+        <w:t xml:space="preserve">Figura 13- Tela de Métricas</w:t>
+      </w:r>
       <w:r>
         <w:rPr>
           <w:rtl w:val="0"/>
@@ -1425,12 +1803,12 @@
           <wp:inline distB="0" distT="0" distL="0" distR="0">
             <wp:extent cx="4482482" cy="2520000"/>
             <wp:effectExtent b="12700" l="12700" r="12700" t="12700"/>
-            <wp:docPr id="4" name="image4.png"/>
+            <wp:docPr id="4" name="image15.png"/>
             <a:graphic>
               <a:graphicData uri="http://schemas.openxmlformats.org/drawingml/2006/picture">
                 <pic:pic>
                   <pic:nvPicPr>
-                    <pic:cNvPr id="0" name="image4.png"/>
+                    <pic:cNvPr id="0" name="image15.png"/>
                     <pic:cNvPicPr preferRelativeResize="0"/>
                   </pic:nvPicPr>
                   <pic:blipFill>
@@ -1505,6 +1883,26 @@
     </w:p>
     <w:p>
       <w:pPr>
+        <w:spacing w:after="240" w:before="240" w:lineRule="auto"/>
+        <w:jc w:val="center"/>
+        <w:rPr/>
+      </w:pPr>
+      <w:r>
+        <w:rPr>
+          <w:sz w:val="20"/>
+          <w:szCs w:val="20"/>
+          <w:rtl w:val="0"/>
+        </w:rPr>
+        <w:t xml:space="preserve">Figura 14- Tela de Listagem de Vistorias Realizadas</w:t>
+      </w:r>
+      <w:r>
+        <w:rPr>
+          <w:rtl w:val="0"/>
+        </w:rPr>
+      </w:r>
+    </w:p>
+    <w:p>
+      <w:pPr>
         <w:spacing w:after="240" w:before="240" w:line="276" w:lineRule="auto"/>
         <w:jc w:val="center"/>
         <w:rPr/>
@@ -1515,12 +1913,12 @@
           <wp:inline distB="0" distT="0" distL="0" distR="0">
             <wp:extent cx="4482482" cy="2520000"/>
             <wp:effectExtent b="12700" l="12700" r="12700" t="12700"/>
-            <wp:docPr id="15" name="image14.png"/>
+            <wp:docPr id="15" name="image19.png"/>
             <a:graphic>
               <a:graphicData uri="http://schemas.openxmlformats.org/drawingml/2006/picture">
                 <pic:pic>
                   <pic:nvPicPr>
-                    <pic:cNvPr id="0" name="image14.png"/>
+                    <pic:cNvPr id="0" name="image19.png"/>
                     <pic:cNvPicPr preferRelativeResize="0"/>
                   </pic:nvPicPr>
                   <pic:blipFill>
@@ -1595,6 +1993,26 @@
     </w:p>
     <w:p>
       <w:pPr>
+        <w:spacing w:after="240" w:before="240" w:lineRule="auto"/>
+        <w:jc w:val="center"/>
+        <w:rPr/>
+      </w:pPr>
+      <w:r>
+        <w:rPr>
+          <w:sz w:val="20"/>
+          <w:szCs w:val="20"/>
+          <w:rtl w:val="0"/>
+        </w:rPr>
+        <w:t xml:space="preserve">Figura 15- Tela de Listagem de Vistorias Agendadas</w:t>
+      </w:r>
+      <w:r>
+        <w:rPr>
+          <w:rtl w:val="0"/>
+        </w:rPr>
+      </w:r>
+    </w:p>
+    <w:p>
+      <w:pPr>
         <w:spacing w:after="240" w:before="240" w:line="276" w:lineRule="auto"/>
         <w:jc w:val="center"/>
         <w:rPr/>
@@ -1605,12 +2023,12 @@
           <wp:inline distB="0" distT="0" distL="0" distR="0">
             <wp:extent cx="4482482" cy="2520000"/>
             <wp:effectExtent b="12700" l="12700" r="12700" t="12700"/>
-            <wp:docPr id="2" name="image3.png"/>
+            <wp:docPr id="2" name="image6.png"/>
             <a:graphic>
               <a:graphicData uri="http://schemas.openxmlformats.org/drawingml/2006/picture">
                 <pic:pic>
                   <pic:nvPicPr>
-                    <pic:cNvPr id="0" name="image3.png"/>
+                    <pic:cNvPr id="0" name="image6.png"/>
                     <pic:cNvPicPr preferRelativeResize="0"/>
                   </pic:nvPicPr>
                   <pic:blipFill>
@@ -1685,6 +2103,26 @@
     </w:p>
     <w:p>
       <w:pPr>
+        <w:spacing w:after="240" w:before="240" w:lineRule="auto"/>
+        <w:jc w:val="center"/>
+        <w:rPr/>
+      </w:pPr>
+      <w:r>
+        <w:rPr>
+          <w:sz w:val="20"/>
+          <w:szCs w:val="20"/>
+          <w:rtl w:val="0"/>
+        </w:rPr>
+        <w:t xml:space="preserve">Figura 16- Tela de Configurações</w:t>
+      </w:r>
+      <w:r>
+        <w:rPr>
+          <w:rtl w:val="0"/>
+        </w:rPr>
+      </w:r>
+    </w:p>
+    <w:p>
+      <w:pPr>
         <w:spacing w:after="240" w:before="240" w:line="276" w:lineRule="auto"/>
         <w:jc w:val="center"/>
         <w:rPr/>
@@ -1695,12 +2133,12 @@
           <wp:inline distB="0" distT="0" distL="0" distR="0">
             <wp:extent cx="4482482" cy="2520000"/>
             <wp:effectExtent b="12700" l="12700" r="12700" t="12700"/>
-            <wp:docPr id="7" name="image19.png"/>
+            <wp:docPr id="7" name="image13.png"/>
             <a:graphic>
               <a:graphicData uri="http://schemas.openxmlformats.org/drawingml/2006/picture">
                 <pic:pic>
                   <pic:nvPicPr>
-                    <pic:cNvPr id="0" name="image19.png"/>
+                    <pic:cNvPr id="0" name="image13.png"/>
                     <pic:cNvPicPr preferRelativeResize="0"/>
                   </pic:nvPicPr>
                   <pic:blipFill>
@@ -1775,6 +2213,26 @@
     </w:p>
     <w:p>
       <w:pPr>
+        <w:spacing w:after="240" w:before="240" w:lineRule="auto"/>
+        <w:jc w:val="center"/>
+        <w:rPr/>
+      </w:pPr>
+      <w:r>
+        <w:rPr>
+          <w:sz w:val="20"/>
+          <w:szCs w:val="20"/>
+          <w:rtl w:val="0"/>
+        </w:rPr>
+        <w:t xml:space="preserve">Figura 17- Tela de Edição de Cadastro</w:t>
+      </w:r>
+      <w:r>
+        <w:rPr>
+          <w:rtl w:val="0"/>
+        </w:rPr>
+      </w:r>
+    </w:p>
+    <w:p>
+      <w:pPr>
         <w:spacing w:after="240" w:before="240" w:line="276" w:lineRule="auto"/>
         <w:jc w:val="center"/>
         <w:rPr/>
@@ -1785,12 +2243,12 @@
           <wp:inline distB="0" distT="0" distL="0" distR="0">
             <wp:extent cx="4482482" cy="2520000"/>
             <wp:effectExtent b="12700" l="12700" r="12700" t="12700"/>
-            <wp:docPr id="19" name="image17.png"/>
+            <wp:docPr id="19" name="image1.png"/>
             <a:graphic>
               <a:graphicData uri="http://schemas.openxmlformats.org/drawingml/2006/picture">
                 <pic:pic>
                   <pic:nvPicPr>
-                    <pic:cNvPr id="0" name="image17.png"/>
+                    <pic:cNvPr id="0" name="image1.png"/>
                     <pic:cNvPicPr preferRelativeResize="0"/>
                   </pic:nvPicPr>
                   <pic:blipFill>
@@ -1865,6 +2323,26 @@
     </w:p>
     <w:p>
       <w:pPr>
+        <w:spacing w:after="240" w:before="240" w:lineRule="auto"/>
+        <w:jc w:val="center"/>
+        <w:rPr/>
+      </w:pPr>
+      <w:r>
+        <w:rPr>
+          <w:sz w:val="20"/>
+          <w:szCs w:val="20"/>
+          <w:rtl w:val="0"/>
+        </w:rPr>
+        <w:t xml:space="preserve">Figura 18- Tela de Editar Imóvel</w:t>
+      </w:r>
+      <w:r>
+        <w:rPr>
+          <w:rtl w:val="0"/>
+        </w:rPr>
+      </w:r>
+    </w:p>
+    <w:p>
+      <w:pPr>
         <w:spacing w:after="240" w:before="240" w:line="276" w:lineRule="auto"/>
         <w:jc w:val="center"/>
         <w:rPr>
@@ -1877,12 +2355,12 @@
           <wp:inline distB="0" distT="0" distL="0" distR="0">
             <wp:extent cx="4482482" cy="2520000"/>
             <wp:effectExtent b="12700" l="12700" r="12700" t="12700"/>
-            <wp:docPr id="9" name="image9.png"/>
+            <wp:docPr id="9" name="image17.png"/>
             <a:graphic>
               <a:graphicData uri="http://schemas.openxmlformats.org/drawingml/2006/picture">
                 <pic:pic>
                   <pic:nvPicPr>
-                    <pic:cNvPr id="0" name="image9.png"/>
+                    <pic:cNvPr id="0" name="image17.png"/>
                     <pic:cNvPicPr preferRelativeResize="0"/>
                   </pic:nvPicPr>
                   <pic:blipFill>
@@ -1932,6 +2410,48 @@
     <w:p>
       <w:pPr>
         <w:spacing w:after="240" w:before="240" w:line="276" w:lineRule="auto"/>
+        <w:rPr/>
+      </w:pPr>
+      <w:r>
+        <w:rPr>
+          <w:rtl w:val="0"/>
+        </w:rPr>
+      </w:r>
+    </w:p>
+    <w:p>
+      <w:pPr>
+        <w:spacing w:after="240" w:before="240" w:line="276" w:lineRule="auto"/>
+        <w:rPr/>
+      </w:pPr>
+      <w:r>
+        <w:rPr>
+          <w:rtl w:val="0"/>
+        </w:rPr>
+      </w:r>
+    </w:p>
+    <w:p>
+      <w:pPr>
+        <w:spacing w:after="240" w:before="240" w:lineRule="auto"/>
+        <w:jc w:val="center"/>
+        <w:rPr/>
+      </w:pPr>
+      <w:r>
+        <w:rPr>
+          <w:sz w:val="20"/>
+          <w:szCs w:val="20"/>
+          <w:rtl w:val="0"/>
+        </w:rPr>
+        <w:t xml:space="preserve">Figura 19- Tela de Confirmação para Desativar Imóvel</w:t>
+      </w:r>
+      <w:r>
+        <w:rPr>
+          <w:rtl w:val="0"/>
+        </w:rPr>
+      </w:r>
+    </w:p>
+    <w:p>
+      <w:pPr>
+        <w:spacing w:after="240" w:before="240" w:line="276" w:lineRule="auto"/>
         <w:jc w:val="center"/>
         <w:rPr/>
       </w:pPr>
@@ -1941,12 +2461,12 @@
           <wp:inline distB="0" distT="0" distL="0" distR="0">
             <wp:extent cx="4482482" cy="2520000"/>
             <wp:effectExtent b="12700" l="12700" r="12700" t="12700"/>
-            <wp:docPr id="1" name="image2.png"/>
+            <wp:docPr id="1" name="image5.png"/>
             <a:graphic>
               <a:graphicData uri="http://schemas.openxmlformats.org/drawingml/2006/picture">
                 <pic:pic>
                   <pic:nvPicPr>
-                    <pic:cNvPr id="0" name="image2.png"/>
+                    <pic:cNvPr id="0" name="image5.png"/>
                     <pic:cNvPicPr preferRelativeResize="0"/>
                   </pic:nvPicPr>
                   <pic:blipFill>

</xml_diff>